<commit_message>
Update Technical Design Document
</commit_message>
<xml_diff>
--- a/Documentation/TDD/Technical Design Document.docx
+++ b/Documentation/TDD/Technical Design Document.docx
@@ -2,6 +2,7 @@
 <file path=word/document.xml><?xml version="1.0" encoding="utf-8"?>
 <w:document xmlns:wpc="http://schemas.microsoft.com/office/word/2010/wordprocessingCanvas" xmlns:cx="http://schemas.microsoft.com/office/drawing/2014/chartex" xmlns:cx1="http://schemas.microsoft.com/office/drawing/2015/9/8/chartex" xmlns:cx2="http://schemas.microsoft.com/office/drawing/2015/10/21/chartex" xmlns:cx3="http://schemas.microsoft.com/office/drawing/2016/5/9/chartex" xmlns:cx4="http://schemas.microsoft.com/office/drawing/2016/5/10/chartex" xmlns:cx5="http://schemas.microsoft.com/office/drawing/2016/5/11/chartex" xmlns:cx6="http://schemas.microsoft.com/office/drawing/2016/5/12/chartex" xmlns:cx7="http://schemas.microsoft.com/office/drawing/2016/5/13/chartex" xmlns:cx8="http://schemas.microsoft.com/office/drawing/2016/5/14/chartex" xmlns:mc="http://schemas.openxmlformats.org/markup-compatibility/2006" xmlns:aink="http://schemas.microsoft.com/office/drawing/2016/ink" xmlns:am3d="http://schemas.microsoft.com/office/drawing/2017/model3d" xmlns:o="urn:schemas-microsoft-com:office:office" xmlns:r="http://schemas.openxmlformats.org/officeDocument/2006/relationships" xmlns:m="http://schemas.openxmlformats.org/officeDocument/2006/math" xmlns:v="urn:schemas-microsoft-com:vml" xmlns:wp14="http://schemas.microsoft.com/office/word/2010/wordprocessingDrawing" xmlns:wp="http://schemas.openxmlformats.org/drawingml/2006/wordprocessingDrawing" xmlns:w10="urn:schemas-microsoft-com:office:word" xmlns:w="http://schemas.openxmlformats.org/wordprocessingml/2006/main" xmlns:w14="http://schemas.microsoft.com/office/word/2010/wordml" xmlns:w15="http://schemas.microsoft.com/office/word/2012/wordml" xmlns:w16cid="http://schemas.microsoft.com/office/word/2016/wordml/cid" xmlns:w16se="http://schemas.microsoft.com/office/word/2015/wordml/symex" xmlns:wpg="http://schemas.microsoft.com/office/word/2010/wordprocessingGroup" xmlns:wpi="http://schemas.microsoft.com/office/word/2010/wordprocessingInk" xmlns:wne="http://schemas.microsoft.com/office/word/2006/wordml" xmlns:wps="http://schemas.microsoft.com/office/word/2010/wordprocessingShape" mc:Ignorable="w14 w15 w16se w16cid wp14">
   <w:body>
+    <w:bookmarkStart w:id="0" w:name="_Hlk47443687" w:displacedByCustomXml="next"/>
     <w:sdt>
       <w:sdtPr>
         <w:id w:val="1460147244"/>
@@ -99,7 +100,6 @@
                     <w:sz w:val="24"/>
                   </w:rPr>
                 </w:pPr>
-                <w:proofErr w:type="spellStart"/>
                 <w:r>
                   <w:rPr>
                     <w:color w:val="2F5496" w:themeColor="accent1" w:themeShade="BF"/>
@@ -107,7 +107,6 @@
                   </w:rPr>
                   <w:t>Guudo</w:t>
                 </w:r>
-                <w:proofErr w:type="spellEnd"/>
               </w:p>
             </w:tc>
           </w:tr>
@@ -1930,12 +1929,12 @@
           <w:numId w:val="4"/>
         </w:numPr>
       </w:pPr>
-      <w:bookmarkStart w:id="0" w:name="_Toc47360001"/>
+      <w:bookmarkStart w:id="1" w:name="_Toc47360001"/>
       <w:r>
         <w:lastRenderedPageBreak/>
         <w:t>Revision History Version</w:t>
       </w:r>
-      <w:bookmarkEnd w:id="0"/>
+      <w:bookmarkEnd w:id="1"/>
       <w:r>
         <w:t xml:space="preserve"> </w:t>
       </w:r>
@@ -2003,11 +2002,11 @@
           <w:numId w:val="4"/>
         </w:numPr>
       </w:pPr>
-      <w:bookmarkStart w:id="1" w:name="_Toc47360002"/>
+      <w:bookmarkStart w:id="2" w:name="_Toc47360002"/>
       <w:r>
         <w:t>Development Environment</w:t>
       </w:r>
-      <w:bookmarkEnd w:id="1"/>
+      <w:bookmarkEnd w:id="2"/>
       <w:r>
         <w:t xml:space="preserve"> </w:t>
       </w:r>
@@ -2021,11 +2020,11 @@
           <w:numId w:val="4"/>
         </w:numPr>
       </w:pPr>
-      <w:bookmarkStart w:id="2" w:name="_Toc47360003"/>
+      <w:bookmarkStart w:id="3" w:name="_Toc47360003"/>
       <w:r>
         <w:t>Game Engine</w:t>
       </w:r>
-      <w:bookmarkEnd w:id="2"/>
+      <w:bookmarkEnd w:id="3"/>
     </w:p>
     <w:p>
       <w:r>
@@ -2043,11 +2042,11 @@
           <w:numId w:val="4"/>
         </w:numPr>
       </w:pPr>
-      <w:bookmarkStart w:id="3" w:name="_Toc47360004"/>
+      <w:bookmarkStart w:id="4" w:name="_Toc47360004"/>
       <w:r>
         <w:t>IDE</w:t>
       </w:r>
-      <w:bookmarkEnd w:id="3"/>
+      <w:bookmarkEnd w:id="4"/>
       <w:r>
         <w:t xml:space="preserve"> </w:t>
       </w:r>
@@ -2068,11 +2067,11 @@
           <w:numId w:val="4"/>
         </w:numPr>
       </w:pPr>
-      <w:bookmarkStart w:id="4" w:name="_Toc47360005"/>
+      <w:bookmarkStart w:id="5" w:name="_Toc47360005"/>
       <w:r>
         <w:t>Source Control procedures</w:t>
       </w:r>
-      <w:bookmarkEnd w:id="4"/>
+      <w:bookmarkEnd w:id="5"/>
       <w:r>
         <w:t xml:space="preserve"> </w:t>
       </w:r>
@@ -2114,11 +2113,11 @@
           <w:numId w:val="4"/>
         </w:numPr>
       </w:pPr>
-      <w:bookmarkStart w:id="5" w:name="_Toc47360006"/>
+      <w:bookmarkStart w:id="6" w:name="_Toc47360006"/>
       <w:r>
         <w:t>Third Party Libraries</w:t>
       </w:r>
-      <w:bookmarkEnd w:id="5"/>
+      <w:bookmarkEnd w:id="6"/>
       <w:r>
         <w:t xml:space="preserve"> </w:t>
       </w:r>
@@ -2137,11 +2136,11 @@
           <w:numId w:val="4"/>
         </w:numPr>
       </w:pPr>
-      <w:bookmarkStart w:id="6" w:name="_Toc47360007"/>
+      <w:bookmarkStart w:id="7" w:name="_Toc47360007"/>
       <w:r>
         <w:t>Other Software</w:t>
       </w:r>
-      <w:bookmarkEnd w:id="6"/>
+      <w:bookmarkEnd w:id="7"/>
       <w:r>
         <w:t xml:space="preserve"> </w:t>
       </w:r>
@@ -2154,11 +2153,11 @@
           <w:numId w:val="4"/>
         </w:numPr>
       </w:pPr>
-      <w:bookmarkStart w:id="7" w:name="_Toc47360008"/>
+      <w:bookmarkStart w:id="8" w:name="_Toc47360008"/>
       <w:r>
         <w:t>Game Overview</w:t>
       </w:r>
-      <w:bookmarkEnd w:id="7"/>
+      <w:bookmarkEnd w:id="8"/>
     </w:p>
     <w:p>
       <w:r>
@@ -2180,58 +2179,39 @@
           <w:u w:val="single"/>
         </w:rPr>
       </w:pPr>
-      <w:proofErr w:type="spellStart"/>
-      <w:r>
+    </w:p>
+    <w:p>
+      <w:pPr>
+        <w:pStyle w:val="Heading1"/>
         <w:rPr>
           <w:b/>
-          <w:u w:val="single"/>
         </w:rPr>
-        <w:t>Guudo</w:t>
-      </w:r>
-      <w:proofErr w:type="spellEnd"/>
+      </w:pPr>
       <w:r>
         <w:rPr>
           <w:b/>
-          <w:u w:val="single"/>
         </w:rPr>
+        <w:t>Guudo Game Mode</w:t>
+      </w:r>
+    </w:p>
+    <w:p>
+      <w:r>
+        <w:t>The Guudo Game Mode</w:t>
+      </w:r>
+      <w:r>
         <w:t xml:space="preserve"> </w:t>
       </w:r>
       <w:r>
-        <w:rPr>
-          <w:b/>
-          <w:u w:val="single"/>
-        </w:rPr>
-        <w:t>Game</w:t>
-      </w:r>
-      <w:r>
-        <w:rPr>
-          <w:b/>
-          <w:u w:val="single"/>
-        </w:rPr>
-        <w:t xml:space="preserve"> </w:t>
-      </w:r>
-      <w:r>
-        <w:rPr>
-          <w:b/>
-          <w:u w:val="single"/>
-        </w:rPr>
-        <w:t>Mode</w:t>
-      </w:r>
-    </w:p>
-    <w:p>
-      <w:r>
-        <w:t xml:space="preserve">The </w:t>
-      </w:r>
-      <w:proofErr w:type="spellStart"/>
-      <w:r>
-        <w:t>Guudo</w:t>
-      </w:r>
-      <w:proofErr w:type="spellEnd"/>
-      <w:r>
-        <w:t xml:space="preserve"> Game Mode</w:t>
-      </w:r>
-      <w:r>
-        <w:t xml:space="preserve"> takes control of the scene. Besides that, the Game Mode has two primary functions:</w:t>
+        <w:t>manages the</w:t>
+      </w:r>
+      <w:r>
+        <w:t xml:space="preserve"> scene. </w:t>
+      </w:r>
+      <w:r>
+        <w:t>It</w:t>
+      </w:r>
+      <w:r>
+        <w:t xml:space="preserve"> has two primary functions:</w:t>
       </w:r>
     </w:p>
     <w:p>
@@ -2255,30 +2235,13 @@
         </w:numPr>
       </w:pPr>
       <w:r>
-        <w:t xml:space="preserve">It directly interfaces with the HUD and handles string formatting of the timer on behalf of the HUD. </w:t>
-      </w:r>
-    </w:p>
-    <w:p>
-      <w:pPr>
-        <w:rPr>
-          <w:b/>
-          <w:u w:val="single"/>
-        </w:rPr>
-      </w:pPr>
-      <w:r>
-        <w:rPr>
-          <w:b/>
-          <w:u w:val="single"/>
-        </w:rPr>
-        <w:t>Pickup Base</w:t>
-      </w:r>
-    </w:p>
-    <w:p>
-      <w:r>
-        <w:t>The Pickup Base</w:t>
-      </w:r>
-      <w:r>
-        <w:t xml:space="preserve"> is the base object for all pickups in the game. It has some basic functionality such as a collision sphere with a tag that indicates it is a pickup.</w:t>
+        <w:t xml:space="preserve">It directly interfaces with the HUD and handles string formatting </w:t>
+      </w:r>
+      <w:r>
+        <w:t>for</w:t>
+      </w:r>
+      <w:r>
+        <w:t xml:space="preserve"> the timer on behalf of the HUD. </w:t>
       </w:r>
     </w:p>
     <w:p>
@@ -2288,112 +2251,89 @@
           <w:b/>
         </w:rPr>
       </w:pPr>
-      <w:proofErr w:type="spellStart"/>
       <w:r>
         <w:rPr>
           <w:b/>
         </w:rPr>
-        <w:t>Guudo</w:t>
-      </w:r>
-      <w:proofErr w:type="spellEnd"/>
-      <w:r>
+        <w:t>Pickup Base</w:t>
+      </w:r>
+    </w:p>
+    <w:p>
+      <w:r>
+        <w:t>The Pickup Base</w:t>
+      </w:r>
+      <w:r>
+        <w:t xml:space="preserve"> is the base object for all pickups in the game. It has </w:t>
+      </w:r>
+      <w:r>
+        <w:t>a list of components</w:t>
+      </w:r>
+      <w:r>
+        <w:t xml:space="preserve"> such as a collision sphere with a tag that indicates it is a pickup.</w:t>
+      </w:r>
+    </w:p>
+    <w:p>
+      <w:pPr>
+        <w:pStyle w:val="Heading1"/>
         <w:rPr>
           <w:b/>
         </w:rPr>
-        <w:t xml:space="preserve"> Character</w:t>
-      </w:r>
-    </w:p>
-    <w:p>
-      <w:r>
-        <w:t xml:space="preserve">The player </w:t>
-      </w:r>
-      <w:proofErr w:type="gramStart"/>
-      <w:r>
-        <w:t>possess</w:t>
-      </w:r>
-      <w:proofErr w:type="gramEnd"/>
-      <w:r>
-        <w:t xml:space="preserve"> the </w:t>
-      </w:r>
-      <w:proofErr w:type="spellStart"/>
-      <w:r>
-        <w:t>t</w:t>
-      </w:r>
-      <w:r>
-        <w:t>he</w:t>
-      </w:r>
-      <w:proofErr w:type="spellEnd"/>
-      <w:r>
-        <w:t xml:space="preserve"> </w:t>
-      </w:r>
-      <w:proofErr w:type="spellStart"/>
-      <w:r>
-        <w:t>Guudo</w:t>
-      </w:r>
-      <w:proofErr w:type="spellEnd"/>
-      <w:r>
-        <w:t xml:space="preserve"> Character</w:t>
-      </w:r>
-      <w:r>
-        <w:t xml:space="preserve"> class when the game first begins. This class is derived from </w:t>
-      </w:r>
-      <w:r>
-        <w:t>the Character base class provided by Unreal.</w:t>
-      </w:r>
-      <w:r>
-        <w:t xml:space="preserve"> </w:t>
-      </w:r>
-    </w:p>
-    <w:p>
-      <w:r>
-        <w:lastRenderedPageBreak/>
-        <w:t>Besides the standard character functionality</w:t>
-      </w:r>
-      <w:r>
-        <w:t xml:space="preserve"> Unreal provides</w:t>
-      </w:r>
-      <w:r>
-        <w:t xml:space="preserve">, the </w:t>
-      </w:r>
-      <w:proofErr w:type="spellStart"/>
-      <w:r>
-        <w:t>Guudo</w:t>
-      </w:r>
-      <w:proofErr w:type="spellEnd"/>
-      <w:r>
-        <w:t xml:space="preserve"> character </w:t>
-      </w:r>
-      <w:r>
-        <w:t xml:space="preserve">class </w:t>
-      </w:r>
-      <w:r>
-        <w:t xml:space="preserve">has been extended to </w:t>
-      </w:r>
-      <w:r>
-        <w:t xml:space="preserve">provide the following </w:t>
-      </w:r>
-      <w:r>
-        <w:t xml:space="preserve">additional </w:t>
-      </w:r>
-      <w:r>
-        <w:t>functionality:</w:t>
-      </w:r>
-    </w:p>
-    <w:p>
-      <w:pPr>
-        <w:pStyle w:val="Heading2"/>
+      </w:pPr>
+      <w:r>
         <w:rPr>
           <w:b/>
         </w:rPr>
-      </w:pPr>
+        <w:t>Guudo Character</w:t>
+      </w:r>
+    </w:p>
+    <w:p>
+      <w:r>
+        <w:t xml:space="preserve">The player </w:t>
+      </w:r>
+      <w:r>
+        <w:t>possesses</w:t>
+      </w:r>
+      <w:r>
+        <w:t xml:space="preserve"> the </w:t>
+      </w:r>
+      <w:proofErr w:type="spellStart"/>
+      <w:r>
+        <w:t>t</w:t>
+      </w:r>
+      <w:r>
+        <w:t>he</w:t>
+      </w:r>
+      <w:proofErr w:type="spellEnd"/>
+      <w:r>
+        <w:t xml:space="preserve"> Guudo Character</w:t>
+      </w:r>
+      <w:r>
+        <w:t xml:space="preserve"> when the game first begins. This class is derived from </w:t>
+      </w:r>
+      <w:r>
+        <w:t>the Character base class provided by Unreal</w:t>
+      </w:r>
+      <w:r>
+        <w:t xml:space="preserve"> and has been extended to provide additional functionality</w:t>
+      </w:r>
+      <w:r>
+        <w:t>.</w:t>
+      </w:r>
+      <w:r>
+        <w:t xml:space="preserve"> </w:t>
+      </w:r>
+    </w:p>
+    <w:p>
       <w:r>
         <w:rPr>
           <w:b/>
         </w:rPr>
+        <w:lastRenderedPageBreak/>
         <w:t>Pickup Functionality</w:t>
       </w:r>
     </w:p>
     <w:p>
+      <w:bookmarkStart w:id="9" w:name="_GoBack"/>
       <w:r>
         <w:rPr>
           <w:noProof/>
@@ -2447,6 +2387,7 @@
           </wp:inline>
         </w:drawing>
       </w:r>
+      <w:bookmarkEnd w:id="9"/>
     </w:p>
     <w:p>
       <w:r>
@@ -2525,13 +2466,7 @@
         <w:t>hold</w:t>
       </w:r>
       <w:r>
-        <w:t xml:space="preserve"> </w:t>
-      </w:r>
-      <w:r>
-        <w:t>it</w:t>
-      </w:r>
-      <w:r>
-        <w:t xml:space="preserve"> in their inventory</w:t>
+        <w:t xml:space="preserve"> it in their inventory</w:t>
       </w:r>
       <w:r>
         <w:t xml:space="preserve"> or </w:t>
@@ -2626,15 +2561,46 @@
         <w:t xml:space="preserve">ing an object will </w:t>
       </w:r>
       <w:r>
-        <w:t xml:space="preserve">place the object in the player’s inventory. These objects only become accessible again at the end of the game when they need to build their custom character. Held objects appear as small spheres they rotate around inside </w:t>
-      </w:r>
-      <w:proofErr w:type="spellStart"/>
-      <w:r>
-        <w:t>Guudo’s</w:t>
-      </w:r>
-      <w:proofErr w:type="spellEnd"/>
-      <w:r>
-        <w:t xml:space="preserve"> liquid head.</w:t>
+        <w:t>place the object in the player’s inventory. These objects only become accessible again at the end of the game when the</w:t>
+      </w:r>
+      <w:r>
+        <w:t xml:space="preserve"> player</w:t>
+      </w:r>
+      <w:r>
+        <w:t xml:space="preserve"> need</w:t>
+      </w:r>
+      <w:r>
+        <w:t>s to use them</w:t>
+      </w:r>
+      <w:r>
+        <w:t xml:space="preserve"> to build their </w:t>
+      </w:r>
+      <w:r>
+        <w:t>customized</w:t>
+      </w:r>
+      <w:r>
+        <w:t xml:space="preserve"> character. Held objects appear as small spheres th</w:t>
+      </w:r>
+      <w:r>
+        <w:t>at</w:t>
+      </w:r>
+      <w:r>
+        <w:t xml:space="preserve"> </w:t>
+      </w:r>
+      <w:r>
+        <w:t>orbit</w:t>
+      </w:r>
+      <w:r>
+        <w:t xml:space="preserve"> inside Guudo’s liquid head.</w:t>
+      </w:r>
+      <w:r>
+        <w:t xml:space="preserve"> The maximum number of items in the inventory can be </w:t>
+      </w:r>
+      <w:r>
+        <w:t>modified</w:t>
+      </w:r>
+      <w:r>
+        <w:t xml:space="preserve"> by the Designer.</w:t>
       </w:r>
     </w:p>
     <w:p>
@@ -2653,9 +2619,16 @@
     </w:p>
     <w:p>
       <w:r>
-        <w:t>Ignoring an object will neither consume it nor store it. This is effectively the same as never having picked it up in the first place.</w:t>
-      </w:r>
-    </w:p>
+        <w:t xml:space="preserve">Ignoring an object will neither consume it nor store it. This is the same as never having picked up </w:t>
+      </w:r>
+      <w:r>
+        <w:t xml:space="preserve">the object </w:t>
+      </w:r>
+      <w:r>
+        <w:t>in the first place.</w:t>
+      </w:r>
+    </w:p>
+    <w:p/>
     <w:p>
       <w:pPr>
         <w:pStyle w:val="Heading2"/>
@@ -2678,15 +2651,36 @@
     </w:p>
     <w:p>
       <w:r>
-        <w:t xml:space="preserve">The </w:t>
-      </w:r>
-      <w:proofErr w:type="spellStart"/>
-      <w:r>
-        <w:t>Guudo</w:t>
-      </w:r>
-      <w:proofErr w:type="spellEnd"/>
-      <w:r>
-        <w:t xml:space="preserve"> Character has the following special abilities. Each special ability costs an energy point to use. To use these special abilities, the player needs to hit tab to cycle through them.</w:t>
+        <w:t xml:space="preserve">The Player has access to three additional abilities; these are </w:t>
+      </w:r>
+      <w:proofErr w:type="gramStart"/>
+      <w:r>
+        <w:rPr>
+          <w:b/>
+        </w:rPr>
+        <w:t>grow</w:t>
+      </w:r>
+      <w:proofErr w:type="gramEnd"/>
+      <w:r>
+        <w:t xml:space="preserve">, </w:t>
+      </w:r>
+      <w:r>
+        <w:rPr>
+          <w:b/>
+        </w:rPr>
+        <w:t>shrink</w:t>
+      </w:r>
+      <w:r>
+        <w:t xml:space="preserve"> and </w:t>
+      </w:r>
+      <w:r>
+        <w:rPr>
+          <w:b/>
+        </w:rPr>
+        <w:t>return to normal</w:t>
+      </w:r>
+      <w:r>
+        <w:t>. To use these abilities, the player needs to use the scroll wheel to select the appropriate ability then press the right-mouse button.</w:t>
       </w:r>
     </w:p>
     <w:p>
@@ -2706,33 +2700,61 @@
     </w:p>
     <w:p>
       <w:r>
-        <w:t xml:space="preserve">Pressing MMB will shrink the </w:t>
-      </w:r>
-      <w:r>
-        <w:t>Guudo Character</w:t>
-      </w:r>
-      <w:r>
-        <w:t xml:space="preserve"> to a smaller size</w:t>
-      </w:r>
-      <w:r>
-        <w:t>. This will enable him to</w:t>
-      </w:r>
-      <w:r>
-        <w:t xml:space="preserve"> reach</w:t>
-      </w:r>
-      <w:r>
-        <w:t xml:space="preserve"> locations</w:t>
-      </w:r>
-      <w:r>
-        <w:t xml:space="preserve"> that would normally be </w:t>
-      </w:r>
-      <w:r>
-        <w:t>impossible for him</w:t>
-      </w:r>
-      <w:bookmarkStart w:id="8" w:name="_GoBack"/>
-      <w:bookmarkEnd w:id="8"/>
-      <w:r>
-        <w:t>.</w:t>
+        <w:t xml:space="preserve">This ability costs one energy point. When activated, the player will shrink to half their normal size. </w:t>
+      </w:r>
+      <w:r>
+        <w:t>They will remain in this size until another ability is activated.</w:t>
+      </w:r>
+    </w:p>
+    <w:p>
+      <w:pPr>
+        <w:rPr>
+          <w:b/>
+        </w:rPr>
+      </w:pPr>
+      <w:r>
+        <w:rPr>
+          <w:b/>
+        </w:rPr>
+        <w:t>Advantages:</w:t>
+      </w:r>
+    </w:p>
+    <w:p>
+      <w:r>
+        <w:t>The player can</w:t>
+      </w:r>
+      <w:r>
+        <w:t xml:space="preserve"> pass through vents, under objects and inside model houses.</w:t>
+      </w:r>
+    </w:p>
+    <w:p>
+      <w:pPr>
+        <w:rPr>
+          <w:b/>
+        </w:rPr>
+      </w:pPr>
+      <w:r>
+        <w:rPr>
+          <w:b/>
+        </w:rPr>
+        <w:t>Disadvantages:</w:t>
+      </w:r>
+    </w:p>
+    <w:p>
+      <w:r>
+        <w:t>They player</w:t>
+      </w:r>
+      <w:r>
+        <w:t>’</w:t>
+      </w:r>
+      <w:r>
+        <w:t xml:space="preserve">s speed </w:t>
+      </w:r>
+      <w:r>
+        <w:t>is</w:t>
+      </w:r>
+      <w:r>
+        <w:t xml:space="preserve"> reduced by half.</w:t>
       </w:r>
     </w:p>
     <w:p>
@@ -2742,6 +2764,14 @@
           <w:b/>
         </w:rPr>
       </w:pPr>
+    </w:p>
+    <w:p>
+      <w:pPr>
+        <w:pStyle w:val="Heading3"/>
+        <w:rPr>
+          <w:b/>
+        </w:rPr>
+      </w:pPr>
       <w:r>
         <w:rPr>
           <w:b/>
@@ -2751,9 +2781,52 @@
     </w:p>
     <w:p>
       <w:r>
-        <w:t>Pressing MMB on this ability will increase the players size allowing the player to knock over big objects allowing to access items that could normally never be reached.</w:t>
-      </w:r>
-    </w:p>
+        <w:t xml:space="preserve">This ability costs one energy point. When activated, the player will grow to double their normal size. </w:t>
+      </w:r>
+      <w:r>
+        <w:t>They will remain in this size until another ability is activated.</w:t>
+      </w:r>
+    </w:p>
+    <w:p>
+      <w:pPr>
+        <w:rPr>
+          <w:b/>
+        </w:rPr>
+      </w:pPr>
+      <w:r>
+        <w:rPr>
+          <w:b/>
+        </w:rPr>
+        <w:t>Advantages:</w:t>
+      </w:r>
+    </w:p>
+    <w:p>
+      <w:r>
+        <w:t>The player can</w:t>
+      </w:r>
+      <w:r>
+        <w:t xml:space="preserve"> knock over obstacles blocking certain regions of the map.</w:t>
+      </w:r>
+    </w:p>
+    <w:p>
+      <w:pPr>
+        <w:rPr>
+          <w:b/>
+        </w:rPr>
+      </w:pPr>
+      <w:r>
+        <w:rPr>
+          <w:b/>
+        </w:rPr>
+        <w:t>Disadvantages:</w:t>
+      </w:r>
+    </w:p>
+    <w:p>
+      <w:r>
+        <w:t>The player’s speed is reduced by half.</w:t>
+      </w:r>
+    </w:p>
+    <w:p/>
     <w:p>
       <w:pPr>
         <w:pStyle w:val="Heading3"/>
@@ -2765,38 +2838,140 @@
         <w:rPr>
           <w:b/>
         </w:rPr>
-        <w:t>High Jump</w:t>
-      </w:r>
-    </w:p>
-    <w:p>
-      <w:r>
-        <w:t>Pressing MMB on this ability will allow the player to jump higher the next time they press Spacebar to jump.</w:t>
+        <w:t>Return to normal</w:t>
+      </w:r>
+    </w:p>
+    <w:p>
+      <w:r>
+        <w:t>This ability doesn’t cost any energy points. When activated, the player will return to their normal size.</w:t>
+      </w:r>
+    </w:p>
+    <w:p>
+      <w:pPr>
+        <w:rPr>
+          <w:b/>
+        </w:rPr>
+      </w:pPr>
+      <w:r>
+        <w:rPr>
+          <w:b/>
+        </w:rPr>
+        <w:t>Advantages:</w:t>
+      </w:r>
+    </w:p>
+    <w:p>
+      <w:r>
+        <w:t>The player’s speed returns to 100% of their maximum speed.</w:t>
       </w:r>
     </w:p>
     <w:p/>
+    <w:p>
+      <w:pPr>
+        <w:pStyle w:val="Heading2"/>
+        <w:rPr>
+          <w:b/>
+        </w:rPr>
+      </w:pPr>
+      <w:r>
+        <w:rPr>
+          <w:b/>
+        </w:rPr>
+        <w:t>Inventory</w:t>
+      </w:r>
+    </w:p>
+    <w:p>
+      <w:r>
+        <w:t>The inventory isn’t accessible by the player during the timed-exploration phase of the game. Once the player pickups the object, it’s added to the inventory stack.</w:t>
+      </w:r>
+    </w:p>
+    <w:p>
+      <w:r>
+        <w:t>The more items the player collects, the more he begins to sway backwards and forwards</w:t>
+      </w:r>
+      <w:r>
+        <w:t xml:space="preserve"> and the bigger his head gets</w:t>
+      </w:r>
+      <w:r>
+        <w:t>. This will affect his forward movement by slightly knocking him off course. The player will need to compensate for this swaying movement.</w:t>
+      </w:r>
+      <w:r>
+        <w:t xml:space="preserve"> There will also be a visual indicator showing how many items they have collected on the HUD.</w:t>
+      </w:r>
+    </w:p>
+    <w:p>
+      <w:r>
+        <w:t>When passing through a vent, a special animation will play to avoid his large head from clipping through the walls and roof of the vent.</w:t>
+      </w:r>
+    </w:p>
+    <w:p>
+      <w:r>
+        <w:t>If the player attempts to pickup too many items, he will fall over sideways ejecting everything in his inventory onto the floor.</w:t>
+      </w:r>
+    </w:p>
     <w:p/>
-    <w:p/>
-    <w:p/>
-    <w:p/>
-    <w:p>
-      <w:pPr>
-        <w:pStyle w:val="ListParagraph"/>
-        <w:numPr>
-          <w:ilvl w:val="0"/>
-          <w:numId w:val="13"/>
-        </w:numPr>
-      </w:pPr>
-      <w:r>
-        <w:t xml:space="preserve">The </w:t>
-      </w:r>
-      <w:proofErr w:type="spellStart"/>
-      <w:r>
-        <w:t>Guudo</w:t>
-      </w:r>
-      <w:proofErr w:type="spellEnd"/>
-      <w:r>
-        <w:t xml:space="preserve"> Character has a camera and camera arm. The distance between the camera and the model can be widened or shortened by using the mouse wheel.</w:t>
-      </w:r>
+    <w:p>
+      <w:pPr>
+        <w:pStyle w:val="Heading2"/>
+        <w:rPr>
+          <w:b/>
+        </w:rPr>
+      </w:pPr>
+      <w:r>
+        <w:rPr>
+          <w:b/>
+        </w:rPr>
+        <w:lastRenderedPageBreak/>
+        <w:t>Items</w:t>
+      </w:r>
+    </w:p>
+    <w:p>
+      <w:pPr>
+        <w:pStyle w:val="Heading2"/>
+        <w:rPr>
+          <w:b/>
+        </w:rPr>
+      </w:pPr>
+    </w:p>
+    <w:p>
+      <w:r>
+        <w:t xml:space="preserve">Each item that can be picked up in the game is a child of the </w:t>
+      </w:r>
+      <w:r>
+        <w:rPr>
+          <w:b/>
+        </w:rPr>
+        <w:t>APickupBase</w:t>
+      </w:r>
+      <w:r>
+        <w:t xml:space="preserve"> class. </w:t>
+      </w:r>
+    </w:p>
+    <w:p>
+      <w:r>
+        <w:t>Each item</w:t>
+      </w:r>
+      <w:r>
+        <w:t xml:space="preserve"> has the following attributes:</w:t>
+      </w:r>
+    </w:p>
+    <w:p>
+      <w:pPr>
+        <w:rPr>
+          <w:b/>
+        </w:rPr>
+      </w:pPr>
+      <w:r>
+        <w:rPr>
+          <w:b/>
+        </w:rPr>
+        <w:br w:type="page"/>
+      </w:r>
+      <w:bookmarkStart w:id="10" w:name="_Toc47360009"/>
+      <w:r>
+        <w:lastRenderedPageBreak/>
+        <w:t>Graphics</w:t>
+      </w:r>
+      <w:bookmarkEnd w:id="10"/>
     </w:p>
     <w:p/>
     <w:p>
@@ -2807,18 +2982,11 @@
           <w:numId w:val="4"/>
         </w:numPr>
       </w:pPr>
-      <w:r>
-        <w:rPr>
-          <w:b/>
-        </w:rPr>
-        <w:br w:type="page"/>
-      </w:r>
-      <w:bookmarkStart w:id="9" w:name="_Toc47360009"/>
-      <w:r>
-        <w:lastRenderedPageBreak/>
-        <w:t>Graphics</w:t>
-      </w:r>
-      <w:bookmarkEnd w:id="9"/>
+      <w:bookmarkStart w:id="11" w:name="_Toc47360010"/>
+      <w:r>
+        <w:t>Physics</w:t>
+      </w:r>
+      <w:bookmarkEnd w:id="11"/>
       <w:r>
         <w:t xml:space="preserve"> </w:t>
       </w:r>
@@ -2832,16 +3000,20 @@
           <w:numId w:val="4"/>
         </w:numPr>
       </w:pPr>
-      <w:bookmarkStart w:id="10" w:name="_Toc47360010"/>
-      <w:r>
-        <w:t>Physics</w:t>
-      </w:r>
-      <w:bookmarkEnd w:id="10"/>
+      <w:bookmarkStart w:id="12" w:name="_Toc47360011"/>
+      <w:r>
+        <w:t>Items Item</w:t>
+      </w:r>
+      <w:bookmarkEnd w:id="12"/>
       <w:r>
         <w:t xml:space="preserve"> </w:t>
       </w:r>
     </w:p>
-    <w:p/>
+    <w:p>
+      <w:r>
+        <w:t>Items that need to be collected</w:t>
+      </w:r>
+    </w:p>
     <w:p>
       <w:pPr>
         <w:pStyle w:val="Heading1"/>
@@ -2850,20 +3022,16 @@
           <w:numId w:val="4"/>
         </w:numPr>
       </w:pPr>
-      <w:bookmarkStart w:id="11" w:name="_Toc47360011"/>
-      <w:r>
-        <w:t>Items Item</w:t>
-      </w:r>
-      <w:bookmarkEnd w:id="11"/>
+      <w:bookmarkStart w:id="13" w:name="_Toc47360012"/>
+      <w:r>
+        <w:t>Game Flow</w:t>
+      </w:r>
+      <w:bookmarkEnd w:id="13"/>
       <w:r>
         <w:t xml:space="preserve"> </w:t>
       </w:r>
     </w:p>
-    <w:p>
-      <w:r>
-        <w:t>Items that need to be collected</w:t>
-      </w:r>
-    </w:p>
+    <w:p/>
     <w:p>
       <w:pPr>
         <w:pStyle w:val="Heading1"/>
@@ -2872,13 +3040,18 @@
           <w:numId w:val="4"/>
         </w:numPr>
       </w:pPr>
-      <w:bookmarkStart w:id="12" w:name="_Toc47360012"/>
-      <w:r>
-        <w:t>Game Flow</w:t>
-      </w:r>
-      <w:bookmarkEnd w:id="12"/>
+      <w:bookmarkStart w:id="14" w:name="_Toc47360013"/>
+      <w:r>
+        <w:t>Levels</w:t>
+      </w:r>
+      <w:bookmarkEnd w:id="14"/>
       <w:r>
         <w:t xml:space="preserve"> </w:t>
+      </w:r>
+    </w:p>
+    <w:p>
+      <w:r>
+        <w:br w:type="page"/>
       </w:r>
     </w:p>
     <w:p/>
@@ -2890,21 +3063,66 @@
           <w:numId w:val="4"/>
         </w:numPr>
       </w:pPr>
-      <w:bookmarkStart w:id="13" w:name="_Toc47360013"/>
-      <w:r>
-        <w:t>Levels</w:t>
-      </w:r>
-      <w:bookmarkEnd w:id="13"/>
+      <w:bookmarkStart w:id="15" w:name="_Toc47360014"/>
+      <w:r>
+        <w:t>Interface</w:t>
+      </w:r>
+      <w:bookmarkEnd w:id="15"/>
       <w:r>
         <w:t xml:space="preserve"> </w:t>
       </w:r>
     </w:p>
     <w:p>
-      <w:r>
-        <w:br w:type="page"/>
-      </w:r>
-    </w:p>
-    <w:p/>
+      <w:pPr>
+        <w:pStyle w:val="Heading2"/>
+        <w:numPr>
+          <w:ilvl w:val="1"/>
+          <w:numId w:val="4"/>
+        </w:numPr>
+      </w:pPr>
+      <w:bookmarkStart w:id="16" w:name="_Toc47360015"/>
+      <w:r>
+        <w:t>Menu</w:t>
+      </w:r>
+      <w:bookmarkEnd w:id="16"/>
+      <w:r>
+        <w:t xml:space="preserve"> </w:t>
+      </w:r>
+    </w:p>
+    <w:p>
+      <w:pPr>
+        <w:pStyle w:val="Heading2"/>
+        <w:numPr>
+          <w:ilvl w:val="1"/>
+          <w:numId w:val="4"/>
+        </w:numPr>
+      </w:pPr>
+      <w:bookmarkStart w:id="17" w:name="_Toc47360016"/>
+      <w:r>
+        <w:t>Camera</w:t>
+      </w:r>
+      <w:bookmarkEnd w:id="17"/>
+      <w:r>
+        <w:t xml:space="preserve"> </w:t>
+      </w:r>
+    </w:p>
+    <w:p>
+      <w:pPr>
+        <w:pStyle w:val="Heading2"/>
+        <w:numPr>
+          <w:ilvl w:val="1"/>
+          <w:numId w:val="4"/>
+        </w:numPr>
+      </w:pPr>
+      <w:bookmarkStart w:id="18" w:name="_Toc47360017"/>
+      <w:r>
+        <w:t>Controls</w:t>
+      </w:r>
+      <w:bookmarkEnd w:id="18"/>
+      <w:r>
+        <w:t xml:space="preserve"> </w:t>
+      </w:r>
+    </w:p>
     <w:p>
       <w:pPr>
         <w:pStyle w:val="Heading1"/>
@@ -2913,64 +3131,21 @@
           <w:numId w:val="4"/>
         </w:numPr>
       </w:pPr>
-      <w:bookmarkStart w:id="14" w:name="_Toc47360014"/>
-      <w:r>
-        <w:t>Interface</w:t>
-      </w:r>
-      <w:bookmarkEnd w:id="14"/>
+      <w:bookmarkStart w:id="19" w:name="_Toc47360018"/>
+      <w:r>
+        <w:t>Asset List</w:t>
+      </w:r>
+      <w:bookmarkEnd w:id="19"/>
       <w:r>
         <w:t xml:space="preserve"> </w:t>
       </w:r>
     </w:p>
     <w:p>
       <w:pPr>
-        <w:pStyle w:val="Heading2"/>
-        <w:numPr>
-          <w:ilvl w:val="1"/>
-          <w:numId w:val="4"/>
-        </w:numPr>
-      </w:pPr>
-      <w:bookmarkStart w:id="15" w:name="_Toc47360015"/>
-      <w:r>
-        <w:t>Menu</w:t>
-      </w:r>
-      <w:bookmarkEnd w:id="15"/>
-      <w:r>
-        <w:t xml:space="preserve"> </w:t>
-      </w:r>
-    </w:p>
-    <w:p>
-      <w:pPr>
-        <w:pStyle w:val="Heading2"/>
-        <w:numPr>
-          <w:ilvl w:val="1"/>
-          <w:numId w:val="4"/>
-        </w:numPr>
-      </w:pPr>
-      <w:bookmarkStart w:id="16" w:name="_Toc47360016"/>
-      <w:r>
-        <w:t>Camera</w:t>
-      </w:r>
-      <w:bookmarkEnd w:id="16"/>
-      <w:r>
-        <w:t xml:space="preserve"> </w:t>
-      </w:r>
-    </w:p>
-    <w:p>
-      <w:pPr>
-        <w:pStyle w:val="Heading2"/>
-        <w:numPr>
-          <w:ilvl w:val="1"/>
-          <w:numId w:val="4"/>
-        </w:numPr>
-      </w:pPr>
-      <w:bookmarkStart w:id="17" w:name="_Toc47360017"/>
-      <w:r>
-        <w:t>Controls</w:t>
-      </w:r>
-      <w:bookmarkEnd w:id="17"/>
-      <w:r>
-        <w:t xml:space="preserve"> </w:t>
+        <w:pStyle w:val="ListParagraph"/>
+      </w:pPr>
+      <w:r>
+        <w:t>Assets</w:t>
       </w:r>
     </w:p>
     <w:p>
@@ -2981,37 +3156,13 @@
           <w:numId w:val="4"/>
         </w:numPr>
       </w:pPr>
-      <w:bookmarkStart w:id="18" w:name="_Toc47360018"/>
-      <w:r>
-        <w:t>Asset List</w:t>
-      </w:r>
-      <w:bookmarkEnd w:id="18"/>
-      <w:r>
-        <w:t xml:space="preserve"> </w:t>
-      </w:r>
-    </w:p>
-    <w:p>
-      <w:pPr>
-        <w:pStyle w:val="ListParagraph"/>
-      </w:pPr>
-      <w:r>
-        <w:t>Assets</w:t>
-      </w:r>
-    </w:p>
-    <w:p>
-      <w:pPr>
-        <w:pStyle w:val="Heading1"/>
-        <w:numPr>
-          <w:ilvl w:val="0"/>
-          <w:numId w:val="4"/>
-        </w:numPr>
-      </w:pPr>
-      <w:bookmarkStart w:id="19" w:name="_Toc47360019"/>
+      <w:bookmarkStart w:id="20" w:name="_Toc47360019"/>
       <w:r>
         <w:t>Technical Risks</w:t>
       </w:r>
-      <w:bookmarkEnd w:id="19"/>
-    </w:p>
+      <w:bookmarkEnd w:id="20"/>
+    </w:p>
+    <w:bookmarkEnd w:id="0"/>
     <w:p/>
     <w:sectPr>
       <w:headerReference w:type="even" r:id="rId10"/>
@@ -5231,7 +5382,6 @@
   <w:style w:type="character" w:default="1" w:styleId="DefaultParagraphFont">
     <w:name w:val="Default Paragraph Font"/>
     <w:uiPriority w:val="1"/>
-    <w:semiHidden/>
     <w:unhideWhenUsed/>
   </w:style>
   <w:style w:type="table" w:default="1" w:styleId="TableNormal">
@@ -5585,7 +5735,7 @@
     <w:charset w:val="00"/>
     <w:family w:val="roman"/>
     <w:pitch w:val="variable"/>
-    <w:sig w:usb0="E0002EFF" w:usb1="C000785B" w:usb2="00000009" w:usb3="00000000" w:csb0="000001FF" w:csb1="00000000"/>
+    <w:sig w:usb0="E0002AFF" w:usb1="C0007843" w:usb2="00000009" w:usb3="00000000" w:csb0="000001FF" w:csb1="00000000"/>
   </w:font>
   <w:font w:name="Courier New">
     <w:panose1 w:val="02070309020205020404"/>
@@ -5606,14 +5756,14 @@
     <w:charset w:val="00"/>
     <w:family w:val="swiss"/>
     <w:pitch w:val="variable"/>
-    <w:sig w:usb0="E4002EFF" w:usb1="C000247B" w:usb2="00000009" w:usb3="00000000" w:csb0="000001FF" w:csb1="00000000"/>
+    <w:sig w:usb0="E00002FF" w:usb1="4000ACFF" w:usb2="00000001" w:usb3="00000000" w:csb0="0000019F" w:csb1="00000000"/>
   </w:font>
   <w:font w:name="Calibri Light">
     <w:panose1 w:val="020F0302020204030204"/>
     <w:charset w:val="00"/>
     <w:family w:val="swiss"/>
     <w:pitch w:val="variable"/>
-    <w:sig w:usb0="E4002EFF" w:usb1="C000247B" w:usb2="00000009" w:usb3="00000000" w:csb0="000001FF" w:csb1="00000000"/>
+    <w:sig w:usb0="A00002EF" w:usb1="4000207B" w:usb2="00000000" w:usb3="00000000" w:csb0="0000009F" w:csb1="00000000"/>
   </w:font>
 </w:fonts>
 </file>
@@ -5636,11 +5786,13 @@
     <w:rsidRoot w:val="00963A52"/>
     <w:rsid w:val="004A3A90"/>
     <w:rsid w:val="00611FE5"/>
+    <w:rsid w:val="00772E0F"/>
     <w:rsid w:val="00942109"/>
     <w:rsid w:val="00963A52"/>
     <w:rsid w:val="00995A80"/>
     <w:rsid w:val="00A01B86"/>
     <w:rsid w:val="00A63C9C"/>
+    <w:rsid w:val="00A806FE"/>
     <w:rsid w:val="00C46784"/>
     <w:rsid w:val="00CC66F8"/>
     <w:rsid w:val="00D34838"/>
@@ -6426,7 +6578,7 @@
 </file>
 
 <file path=customXml/itemProps1.xml><?xml version="1.0" encoding="utf-8"?>
-<ds:datastoreItem xmlns:ds="http://schemas.openxmlformats.org/officeDocument/2006/customXml" ds:itemID="{094D60A5-B9CF-45B0-AF2A-B4D9FDD7D01D}">
+<ds:datastoreItem xmlns:ds="http://schemas.openxmlformats.org/officeDocument/2006/customXml" ds:itemID="{7C2F460B-2E6F-49AF-9E72-FDD3206068AF}">
   <ds:schemaRefs>
     <ds:schemaRef ds:uri="http://schemas.openxmlformats.org/officeDocument/2006/bibliography"/>
   </ds:schemaRefs>

</xml_diff>